<commit_message>
pembuatan obsidian note baru
</commit_message>
<xml_diff>
--- a/CodeForce Guides/General Advice/02-How to practice/02-Opiniku tentang cara berlatih competitive programming.docx
+++ b/CodeForce Guides/General Advice/02-How to practice/02-Opiniku tentang cara berlatih competitive programming.docx
@@ -30,12 +30,19 @@
       </w:pPr>
       <w:r>
         <w:rPr>
+          <w:sz w:val="22"/>
+          <w:szCs w:val="22"/>
+        </w:rPr>
+        <w:t>Oleh</w:t>
+      </w:r>
+      <w:r>
+        <w:rPr>
           <w:b/>
           <w:bCs/>
           <w:sz w:val="22"/>
           <w:szCs w:val="22"/>
         </w:rPr>
-        <w:t>Oleh Radewoosh</w:t>
+        <w:t xml:space="preserve"> Radewoosh</w:t>
       </w:r>
       <w:r>
         <w:rPr>
@@ -126,7 +133,7 @@
     </w:p>
     <w:p>
       <w:pPr>
-        <w:spacing w:after="0"/>
+        <w:spacing w:before="240" w:after="0"/>
         <w:rPr>
           <w:sz w:val="22"/>
           <w:szCs w:val="22"/>
@@ -153,7 +160,7 @@
           <w:sz w:val="22"/>
           <w:szCs w:val="22"/>
         </w:rPr>
-        <w:t xml:space="preserve">Apakah kamu hanya ingin menyelesaikan beberapa soal? Luar biasa, pergilah dan kerjakan soal-soal itu selama soal-soal tersebut menantang bagimu. Atau mungkin kamu ingin menyelesaikan setiap soal dari satu kumpulan soal (yang tetap bisa menjadi tantangan bagimu). Atau kamu ingin upsolve seluruh ronde (yang tetap bisa jadi tantangan bagimu). Atau kamu ingin jumlah soal terselesaikan di </w:t>
+        <w:t xml:space="preserve">Apakah kamu hanya ingin menyelesaikan beberapa soal? Luar biasa, pergilah dan kerjakan soal-soal itu selama soal-soal tersebut menantang bagimu. Atau mungkin kamu ingin menyelesaikan setiap soal dari satu kumpulan soal (yang tetap bisa menjadi tantangan bagimu). Atau kamu ingin upsolve </w:t>
       </w:r>
       <w:r>
         <w:rPr>
@@ -161,7 +168,7 @@
           <w:szCs w:val="22"/>
         </w:rPr>
         <w:lastRenderedPageBreak/>
-        <w:t>Codeforces lebih banyak daripada temanmu (yang juga tetap bisa menjadi tantangan bagimu). Atau karena alasan lain, tapi tetap saja, jangan menyelesaikan soal-soal termudah di Codeforces sambil berharap bisa menjadi hebat.</w:t>
+        <w:t>seluruh ronde (yang tetap bisa jadi tantangan bagimu). Atau kamu ingin jumlah soal terselesaikan di Codeforces lebih banyak daripada temanmu (yang juga tetap bisa menjadi tantangan bagimu). Atau karena alasan lain, tapi tetap saja, jangan menyelesaikan soal-soal termudah di Codeforces sambil berharap bisa menjadi hebat.</w:t>
       </w:r>
     </w:p>
     <w:p>
@@ -177,7 +184,21 @@
           <w:sz w:val="22"/>
           <w:szCs w:val="22"/>
         </w:rPr>
-        <w:t>Apakah kamu ingin ikut serta dalam ronde virtual? Tentu, pergilah dan lakukan. Jangan lakukan jika kamu yakin bahwa kamu akan menyelesaikannya. Lakukan jika kamu ingin mengecek apakah kamu bisa memenangkan ronde itu, menjadi lebih baik dari temanmu, atau semacamnya. Tantangan, ingat? Tapi jangan salah paham, misalnya, jika kamu sudah cukup kuat dan ingin membaca (atau bahkan ikut serta) soal-soal dari div3, yang jelas-jelas di bawah levelmu—tidak apa-apa, itu merupakan tanda bahwa kamu penasaran dengan soal dan merasa hal itu menarik.</w:t>
+        <w:t xml:space="preserve">Apakah kamu ingin ikut serta dalam </w:t>
+      </w:r>
+      <w:r>
+        <w:rPr>
+          <w:sz w:val="22"/>
+          <w:szCs w:val="22"/>
+        </w:rPr>
+        <w:t>Virtual Contest</w:t>
+      </w:r>
+      <w:r>
+        <w:rPr>
+          <w:sz w:val="22"/>
+          <w:szCs w:val="22"/>
+        </w:rPr>
+        <w:t>? Tentu, pergilah dan lakukan. Jangan lakukan jika kamu yakin bahwa kamu akan menyelesaikannya. Lakukan jika kamu ingin mengecek apakah kamu bisa memenangkan ronde itu, menjadi lebih baik dari temanmu, atau semacamnya. Tantangan, ingat? Tapi jangan salah paham, misalnya, jika kamu sudah cukup kuat dan ingin membaca (atau bahkan ikut serta) soal-soal dari div3, yang jelas-jelas di bawah levelmu—tidak apa-apa, itu merupakan tanda bahwa kamu penasaran dengan soal dan merasa hal itu menarik.</w:t>
       </w:r>
     </w:p>
     <w:p>
@@ -287,7 +308,7 @@
     </w:p>
     <w:p>
       <w:pPr>
-        <w:spacing w:after="0"/>
+        <w:spacing w:before="240" w:after="0"/>
         <w:rPr>
           <w:sz w:val="22"/>
           <w:szCs w:val="22"/>
@@ -320,7 +341,7 @@
     </w:p>
     <w:p>
       <w:pPr>
-        <w:spacing w:after="0"/>
+        <w:spacing w:before="240" w:after="0"/>
         <w:rPr>
           <w:sz w:val="22"/>
           <w:szCs w:val="22"/>
@@ -6700,6 +6721,7 @@
   <w:style w:type="character" w:default="1" w:styleId="DefaultParagraphFont">
     <w:name w:val="Default Paragraph Font"/>
     <w:uiPriority w:val="1"/>
+    <w:semiHidden/>
     <w:unhideWhenUsed/>
   </w:style>
   <w:style w:type="table" w:default="1" w:styleId="TableNormal">

</xml_diff>